<commit_message>
feat: adicionando dataSeeder em tags e departamentos
</commit_message>
<xml_diff>
--- a/Devops Tools & Cloud Computing/Buyit_Challenge_2Sem_2TDSPR.docx
+++ b/Devops Tools & Cloud Computing/Buyit_Challenge_2Sem_2TDSPR.docx
@@ -286,6 +286,15 @@
           <w:szCs w:val="24"/>
         </w:rPr>
       </w:pPr>
+      <w:r>
+        <w:rPr>
+          <w:rFonts w:ascii="Arial" w:hAnsi="Arial" w:cs="Arial"/>
+          <w:b/>
+          <w:sz w:val="24"/>
+          <w:szCs w:val="24"/>
+        </w:rPr>
+        <w:t xml:space="preserve">Kaue </w:t>
+      </w:r>
       <w:proofErr w:type="spellStart"/>
       <w:r>
         <w:rPr>
@@ -294,7 +303,7 @@
           <w:sz w:val="24"/>
           <w:szCs w:val="24"/>
         </w:rPr>
-        <w:t>Kaue</w:t>
+        <w:t>Caponero</w:t>
       </w:r>
       <w:proofErr w:type="spellEnd"/>
       <w:r>
@@ -304,26 +313,6 @@
           <w:sz w:val="24"/>
           <w:szCs w:val="24"/>
         </w:rPr>
-        <w:t xml:space="preserve"> </w:t>
-      </w:r>
-      <w:proofErr w:type="spellStart"/>
-      <w:r>
-        <w:rPr>
-          <w:rFonts w:ascii="Arial" w:hAnsi="Arial" w:cs="Arial"/>
-          <w:b/>
-          <w:sz w:val="24"/>
-          <w:szCs w:val="24"/>
-        </w:rPr>
-        <w:t>Caponero</w:t>
-      </w:r>
-      <w:proofErr w:type="spellEnd"/>
-      <w:r>
-        <w:rPr>
-          <w:rFonts w:ascii="Arial" w:hAnsi="Arial" w:cs="Arial"/>
-          <w:b/>
-          <w:sz w:val="24"/>
-          <w:szCs w:val="24"/>
-        </w:rPr>
         <w:t xml:space="preserve"> - RM 96466</w:t>
       </w:r>
     </w:p>
@@ -465,32 +454,17 @@
         <w:t>2023</w:t>
       </w:r>
     </w:p>
-    <w:p/>
-    <w:p>
-      <w:r>
-        <w:rPr>
-          <w:rFonts w:ascii="Arial" w:hAnsi="Arial" w:cs="Arial"/>
-        </w:rPr>
-        <w:t>Entendido, aqui está a resposta revisada para o primeiro enunciado:</w:t>
-      </w:r>
-    </w:p>
-    <w:p>
-      <w:pPr>
-        <w:rPr>
-          <w:rFonts w:ascii="Arial" w:hAnsi="Arial" w:cs="Arial"/>
-        </w:rPr>
-      </w:pPr>
-    </w:p>
-    <w:p>
-      <w:pPr>
-        <w:rPr>
-          <w:rFonts w:ascii="Arial" w:hAnsi="Arial" w:cs="Arial"/>
-        </w:rPr>
-      </w:pPr>
-      <w:r>
-        <w:rPr>
-          <w:rFonts w:ascii="Arial" w:hAnsi="Arial" w:cs="Arial"/>
-        </w:rPr>
+    <w:p>
+      <w:pPr>
+        <w:rPr>
+          <w:rFonts w:ascii="Arial" w:hAnsi="Arial" w:cs="Arial"/>
+        </w:rPr>
+      </w:pPr>
+      <w:r>
+        <w:rPr>
+          <w:rFonts w:ascii="Arial" w:hAnsi="Arial" w:cs="Arial"/>
+        </w:rPr>
+        <w:lastRenderedPageBreak/>
         <w:t>1. Escolha do Tipo de Nuvem para a Solução Proposta:</w:t>
       </w:r>
     </w:p>
@@ -711,34 +685,34 @@
         <w:rPr>
           <w:rFonts w:ascii="Arial" w:hAnsi="Arial" w:cs="Arial"/>
         </w:rPr>
+        <w:t xml:space="preserve">- Inteligência Artificial (IA): A IA é mencionada como um pilar fundamental para aumentar a precisão e eficácia dos processos de compras. No contexto de cloud </w:t>
+      </w:r>
+      <w:proofErr w:type="spellStart"/>
+      <w:r>
+        <w:rPr>
+          <w:rFonts w:ascii="Arial" w:hAnsi="Arial" w:cs="Arial"/>
+        </w:rPr>
+        <w:t>computing</w:t>
+      </w:r>
+      <w:proofErr w:type="spellEnd"/>
+      <w:r>
+        <w:rPr>
+          <w:rFonts w:ascii="Arial" w:hAnsi="Arial" w:cs="Arial"/>
+        </w:rPr>
+        <w:t>, a IA pode ser utilizada para análise de dados e suporte à tomada de decisões estratégicas, o que pode ser implementado como um serviço na nuvem.</w:t>
+      </w:r>
+    </w:p>
+    <w:p>
+      <w:pPr>
+        <w:rPr>
+          <w:rFonts w:ascii="Arial" w:hAnsi="Arial" w:cs="Arial"/>
+        </w:rPr>
+      </w:pPr>
+      <w:r>
+        <w:rPr>
+          <w:rFonts w:ascii="Arial" w:hAnsi="Arial" w:cs="Arial"/>
+        </w:rPr>
         <w:lastRenderedPageBreak/>
-        <w:t xml:space="preserve">- Inteligência Artificial (IA): A IA é mencionada como um pilar fundamental para aumentar a precisão e eficácia dos processos de compras. No contexto de cloud </w:t>
-      </w:r>
-      <w:proofErr w:type="spellStart"/>
-      <w:r>
-        <w:rPr>
-          <w:rFonts w:ascii="Arial" w:hAnsi="Arial" w:cs="Arial"/>
-        </w:rPr>
-        <w:t>computing</w:t>
-      </w:r>
-      <w:proofErr w:type="spellEnd"/>
-      <w:r>
-        <w:rPr>
-          <w:rFonts w:ascii="Arial" w:hAnsi="Arial" w:cs="Arial"/>
-        </w:rPr>
-        <w:t>, a IA pode ser utilizada para análise de dados, previsão de tendências e suporte à tomada de decisões estratégicas, o que pode ser implementado como um serviço na nuvem.</w:t>
-      </w:r>
-    </w:p>
-    <w:p>
-      <w:pPr>
-        <w:rPr>
-          <w:rFonts w:ascii="Arial" w:hAnsi="Arial" w:cs="Arial"/>
-        </w:rPr>
-      </w:pPr>
-      <w:r>
-        <w:rPr>
-          <w:rFonts w:ascii="Arial" w:hAnsi="Arial" w:cs="Arial"/>
-        </w:rPr>
         <w:t xml:space="preserve">   - Serviços de Armazenamento e Processamento de Dados: Dada a necessidade de análise de dados e comunicação eficiente com fornecedores, serviços de armazenamento e processamento de dados na nuvem podem ser fundamentais. Eles oferecem a flexibilidade e a escalabilidade necessárias para gerenciar grandes volumes de dados e realizar análises complexas.</w:t>
       </w:r>
     </w:p>

</xml_diff>